<commit_message>
cap nhap muc do hoan thanh tuan 2
</commit_message>
<xml_diff>
--- a/1_ApplicationDevelopment_NHATKY.docx
+++ b/1_ApplicationDevelopment_NHATKY.docx
@@ -981,11 +981,20 @@
             <w:pPr>
               <w:rPr>
                 <w:rFonts w:ascii="Times New Roman" w:hAnsi="Times New Roman" w:cs="Times New Roman"/>
-                <w:b/>
-                <w:sz w:val="26"/>
-                <w:szCs w:val="26"/>
-              </w:rPr>
-            </w:pPr>
+                <w:sz w:val="26"/>
+                <w:szCs w:val="26"/>
+              </w:rPr>
+            </w:pPr>
+            <w:r>
+              <w:rPr>
+                <w:rFonts w:ascii="Times New Roman" w:hAnsi="Times New Roman" w:cs="Times New Roman"/>
+                <w:sz w:val="26"/>
+                <w:szCs w:val="26"/>
+              </w:rPr>
+              <w:t>100%</w:t>
+            </w:r>
+            <w:bookmarkStart w:id="0" w:name="_GoBack"/>
+            <w:bookmarkEnd w:id="0"/>
           </w:p>
         </w:tc>
         <w:tc>
@@ -3287,6 +3296,14 @@
                 <w:szCs w:val="26"/>
               </w:rPr>
             </w:pPr>
+            <w:r>
+              <w:rPr>
+                <w:rFonts w:ascii="Times New Roman" w:hAnsi="Times New Roman" w:cs="Times New Roman"/>
+                <w:sz w:val="26"/>
+                <w:szCs w:val="26"/>
+              </w:rPr>
+              <w:t>100%</w:t>
+            </w:r>
           </w:p>
         </w:tc>
         <w:tc>
@@ -3396,6 +3413,14 @@
                 <w:szCs w:val="26"/>
               </w:rPr>
             </w:pPr>
+            <w:r>
+              <w:rPr>
+                <w:rFonts w:ascii="Times New Roman" w:hAnsi="Times New Roman" w:cs="Times New Roman"/>
+                <w:sz w:val="26"/>
+                <w:szCs w:val="26"/>
+              </w:rPr>
+              <w:t>Nguyễn Tấn Lộc, Nguyễn Châu Tình</w:t>
+            </w:r>
           </w:p>
         </w:tc>
         <w:tc>
@@ -3414,6 +3439,14 @@
                 <w:szCs w:val="26"/>
               </w:rPr>
             </w:pPr>
+            <w:r>
+              <w:rPr>
+                <w:rFonts w:ascii="Times New Roman" w:hAnsi="Times New Roman" w:cs="Times New Roman"/>
+                <w:sz w:val="26"/>
+                <w:szCs w:val="26"/>
+              </w:rPr>
+              <w:t>100%</w:t>
+            </w:r>
           </w:p>
         </w:tc>
         <w:tc>
@@ -3549,6 +3582,14 @@
                 <w:szCs w:val="26"/>
               </w:rPr>
             </w:pPr>
+            <w:r>
+              <w:rPr>
+                <w:rFonts w:ascii="Times New Roman" w:hAnsi="Times New Roman" w:cs="Times New Roman"/>
+                <w:sz w:val="26"/>
+                <w:szCs w:val="26"/>
+              </w:rPr>
+              <w:t>100%</w:t>
+            </w:r>
           </w:p>
         </w:tc>
         <w:tc>
@@ -3684,6 +3725,14 @@
                 <w:szCs w:val="26"/>
               </w:rPr>
             </w:pPr>
+            <w:r>
+              <w:rPr>
+                <w:rFonts w:ascii="Times New Roman" w:hAnsi="Times New Roman" w:cs="Times New Roman"/>
+                <w:sz w:val="26"/>
+                <w:szCs w:val="26"/>
+              </w:rPr>
+              <w:t>100%</w:t>
+            </w:r>
           </w:p>
         </w:tc>
         <w:tc>
@@ -4719,8 +4768,6 @@
               </w:rPr>
               <w:t>08</w:t>
             </w:r>
-            <w:bookmarkStart w:id="0" w:name="_GoBack"/>
-            <w:bookmarkEnd w:id="0"/>
             <w:r>
               <w:rPr>
                 <w:rFonts w:ascii="Times New Roman" w:hAnsi="Times New Roman" w:cs="Times New Roman"/>
@@ -24277,6 +24324,22 @@
           <w:szCs w:val="26"/>
         </w:rPr>
       </w:pPr>
+      <w:r>
+        <w:rPr>
+          <w:rFonts w:ascii="Times New Roman" w:hAnsi="Times New Roman" w:cs="Times New Roman"/>
+          <w:sz w:val="26"/>
+          <w:szCs w:val="26"/>
+        </w:rPr>
+        <w:t xml:space="preserve">Link nhật ký thực hiện : </w:t>
+      </w:r>
+      <w:r>
+        <w:rPr>
+          <w:rFonts w:ascii="Times New Roman" w:hAnsi="Times New Roman" w:cs="Times New Roman"/>
+          <w:sz w:val="26"/>
+          <w:szCs w:val="26"/>
+        </w:rPr>
+        <w:t>https://github.com/nmtien1801/PTUD_nhom18.git</w:t>
+      </w:r>
     </w:p>
     <w:sectPr>
       <w:footerReference w:type="default" r:id="rId7"/>

</xml_diff>

<commit_message>
update muc do hoan thanh
</commit_message>
<xml_diff>
--- a/1_ApplicationDevelopment_NHATKY.docx
+++ b/1_ApplicationDevelopment_NHATKY.docx
@@ -294,23 +294,7 @@
           <w:sz w:val="26"/>
           <w:szCs w:val="26"/>
         </w:rPr>
-        <w:t xml:space="preserve"> </w:t>
-      </w:r>
-      <w:r>
-        <w:rPr>
-          <w:rFonts w:ascii="Times New Roman" w:hAnsi="Times New Roman" w:cs="Times New Roman"/>
-          <w:sz w:val="26"/>
-          <w:szCs w:val="26"/>
-        </w:rPr>
-        <w:t>15</w:t>
-      </w:r>
-      <w:r>
-        <w:rPr>
-          <w:rFonts w:ascii="Times New Roman" w:hAnsi="Times New Roman" w:cs="Times New Roman"/>
-          <w:sz w:val="26"/>
-          <w:szCs w:val="26"/>
-        </w:rPr>
-        <w:t>/8</w:t>
+        <w:t xml:space="preserve"> 15/8</w:t>
       </w:r>
       <w:r>
         <w:rPr>
@@ -358,23 +342,7 @@
           <w:sz w:val="26"/>
           <w:szCs w:val="26"/>
         </w:rPr>
-        <w:t>8 (1</w:t>
-      </w:r>
-      <w:r>
-        <w:rPr>
-          <w:rFonts w:ascii="Times New Roman" w:hAnsi="Times New Roman" w:cs="Times New Roman"/>
-          <w:sz w:val="26"/>
-          <w:szCs w:val="26"/>
-        </w:rPr>
-        <w:t>0</w:t>
-      </w:r>
-      <w:r>
-        <w:rPr>
-          <w:rFonts w:ascii="Times New Roman" w:hAnsi="Times New Roman" w:cs="Times New Roman"/>
-          <w:sz w:val="26"/>
-          <w:szCs w:val="26"/>
-        </w:rPr>
-        <w:t xml:space="preserve"> tuần)</w:t>
+        <w:t>8 (10 tuần)</w:t>
       </w:r>
     </w:p>
     <w:p>
@@ -765,7 +733,7 @@
                 <w:sz w:val="26"/>
                 <w:szCs w:val="26"/>
               </w:rPr>
-              <w:t>Hoàn Thành</w:t>
+              <w:t>100%</w:t>
             </w:r>
           </w:p>
         </w:tc>
@@ -903,7 +871,7 @@
                 <w:sz w:val="26"/>
                 <w:szCs w:val="26"/>
               </w:rPr>
-              <w:t>Hoàn Thành</w:t>
+              <w:t>100%</w:t>
             </w:r>
           </w:p>
         </w:tc>
@@ -3156,7 +3124,7 @@
                 <w:sz w:val="26"/>
                 <w:szCs w:val="26"/>
               </w:rPr>
-              <w:t>Hoàn Thành</w:t>
+              <w:t>100%</w:t>
             </w:r>
           </w:p>
         </w:tc>
@@ -3299,7 +3267,7 @@
                 <w:sz w:val="26"/>
                 <w:szCs w:val="26"/>
               </w:rPr>
-              <w:t>Hoàn Thành</w:t>
+              <w:t>100%</w:t>
             </w:r>
           </w:p>
         </w:tc>
@@ -3442,7 +3410,7 @@
                 <w:sz w:val="26"/>
                 <w:szCs w:val="26"/>
               </w:rPr>
-              <w:t>Hoàn Thành</w:t>
+              <w:t>100%</w:t>
             </w:r>
           </w:p>
         </w:tc>
@@ -3585,7 +3553,7 @@
                 <w:sz w:val="26"/>
                 <w:szCs w:val="26"/>
               </w:rPr>
-              <w:t>Hoàn Thành</w:t>
+              <w:t>100%</w:t>
             </w:r>
           </w:p>
         </w:tc>
@@ -4705,6 +4673,14 @@
                 <w:szCs w:val="26"/>
               </w:rPr>
             </w:pPr>
+            <w:r>
+              <w:rPr>
+                <w:rFonts w:ascii="Times New Roman" w:hAnsi="Times New Roman" w:cs="Times New Roman"/>
+                <w:sz w:val="26"/>
+                <w:szCs w:val="26"/>
+              </w:rPr>
+              <w:t>100%</w:t>
+            </w:r>
           </w:p>
         </w:tc>
         <w:tc>
@@ -4838,6 +4814,14 @@
                 <w:szCs w:val="26"/>
               </w:rPr>
             </w:pPr>
+            <w:r>
+              <w:rPr>
+                <w:rFonts w:ascii="Times New Roman" w:hAnsi="Times New Roman" w:cs="Times New Roman"/>
+                <w:sz w:val="26"/>
+                <w:szCs w:val="26"/>
+              </w:rPr>
+              <w:t>100%</w:t>
+            </w:r>
           </w:p>
         </w:tc>
         <w:tc>
@@ -4973,6 +4957,14 @@
                 <w:szCs w:val="26"/>
               </w:rPr>
             </w:pPr>
+            <w:r>
+              <w:rPr>
+                <w:rFonts w:ascii="Times New Roman" w:hAnsi="Times New Roman" w:cs="Times New Roman"/>
+                <w:sz w:val="26"/>
+                <w:szCs w:val="26"/>
+              </w:rPr>
+              <w:t>100%</w:t>
+            </w:r>
           </w:p>
         </w:tc>
         <w:tc>
@@ -6319,6 +6311,14 @@
                 <w:szCs w:val="26"/>
               </w:rPr>
             </w:pPr>
+            <w:r>
+              <w:rPr>
+                <w:rFonts w:ascii="Times New Roman" w:hAnsi="Times New Roman" w:cs="Times New Roman"/>
+                <w:sz w:val="26"/>
+                <w:szCs w:val="26"/>
+              </w:rPr>
+              <w:t>100%</w:t>
+            </w:r>
           </w:p>
         </w:tc>
         <w:tc>
@@ -6452,6 +6452,14 @@
                 <w:szCs w:val="26"/>
               </w:rPr>
             </w:pPr>
+            <w:r>
+              <w:rPr>
+                <w:rFonts w:ascii="Times New Roman" w:hAnsi="Times New Roman" w:cs="Times New Roman"/>
+                <w:sz w:val="26"/>
+                <w:szCs w:val="26"/>
+              </w:rPr>
+              <w:t>100%</w:t>
+            </w:r>
           </w:p>
         </w:tc>
         <w:tc>
@@ -6587,6 +6595,14 @@
                 <w:szCs w:val="26"/>
               </w:rPr>
             </w:pPr>
+            <w:r>
+              <w:rPr>
+                <w:rFonts w:ascii="Times New Roman" w:hAnsi="Times New Roman" w:cs="Times New Roman"/>
+                <w:sz w:val="26"/>
+                <w:szCs w:val="26"/>
+              </w:rPr>
+              <w:t>100%</w:t>
+            </w:r>
           </w:p>
         </w:tc>
         <w:tc>
@@ -6722,6 +6738,14 @@
                 <w:szCs w:val="26"/>
               </w:rPr>
             </w:pPr>
+            <w:r>
+              <w:rPr>
+                <w:rFonts w:ascii="Times New Roman" w:hAnsi="Times New Roman" w:cs="Times New Roman"/>
+                <w:sz w:val="26"/>
+                <w:szCs w:val="26"/>
+              </w:rPr>
+              <w:t>100%</w:t>
+            </w:r>
           </w:p>
         </w:tc>
         <w:tc>
@@ -7954,6 +7978,14 @@
                 <w:szCs w:val="26"/>
               </w:rPr>
             </w:pPr>
+            <w:r>
+              <w:rPr>
+                <w:rFonts w:ascii="Times New Roman" w:hAnsi="Times New Roman" w:cs="Times New Roman"/>
+                <w:sz w:val="26"/>
+                <w:szCs w:val="26"/>
+              </w:rPr>
+              <w:t>100%</w:t>
+            </w:r>
           </w:p>
         </w:tc>
         <w:tc>
@@ -8067,44 +8099,34 @@
                 <w:sz w:val="26"/>
                 <w:szCs w:val="26"/>
               </w:rPr>
-              <w:t>Nguyễn Minh Tiến, Nguyễn Châu T</w:t>
+              <w:t>Nguyễn Minh Tiến, Nguyễn Châu Tình</w:t>
             </w:r>
+          </w:p>
+        </w:tc>
+        <w:tc>
+          <w:tcPr>
+            <w:tcW w:w="681" w:type="pct"/>
+            <w:tcBorders>
+              <w:top w:val="dotted" w:sz="4" w:space="0" w:color="auto"/>
+              <w:bottom w:val="dotted" w:sz="4" w:space="0" w:color="auto"/>
+            </w:tcBorders>
+          </w:tcPr>
+          <w:p>
+            <w:pPr>
+              <w:rPr>
+                <w:rFonts w:ascii="Times New Roman" w:hAnsi="Times New Roman" w:cs="Times New Roman"/>
+                <w:sz w:val="26"/>
+                <w:szCs w:val="26"/>
+              </w:rPr>
+            </w:pPr>
             <w:r>
               <w:rPr>
                 <w:rFonts w:ascii="Times New Roman" w:hAnsi="Times New Roman" w:cs="Times New Roman"/>
                 <w:sz w:val="26"/>
                 <w:szCs w:val="26"/>
               </w:rPr>
-              <w:t>ì</w:t>
+              <w:t>100%</w:t>
             </w:r>
-            <w:bookmarkStart w:id="0" w:name="_GoBack"/>
-            <w:bookmarkEnd w:id="0"/>
-            <w:r>
-              <w:rPr>
-                <w:rFonts w:ascii="Times New Roman" w:hAnsi="Times New Roman" w:cs="Times New Roman"/>
-                <w:sz w:val="26"/>
-                <w:szCs w:val="26"/>
-              </w:rPr>
-              <w:t>nh</w:t>
-            </w:r>
-          </w:p>
-        </w:tc>
-        <w:tc>
-          <w:tcPr>
-            <w:tcW w:w="681" w:type="pct"/>
-            <w:tcBorders>
-              <w:top w:val="dotted" w:sz="4" w:space="0" w:color="auto"/>
-              <w:bottom w:val="dotted" w:sz="4" w:space="0" w:color="auto"/>
-            </w:tcBorders>
-          </w:tcPr>
-          <w:p>
-            <w:pPr>
-              <w:rPr>
-                <w:rFonts w:ascii="Times New Roman" w:hAnsi="Times New Roman" w:cs="Times New Roman"/>
-                <w:sz w:val="26"/>
-                <w:szCs w:val="26"/>
-              </w:rPr>
-            </w:pPr>
           </w:p>
         </w:tc>
         <w:tc>
@@ -8240,6 +8262,14 @@
                 <w:szCs w:val="26"/>
               </w:rPr>
             </w:pPr>
+            <w:r>
+              <w:rPr>
+                <w:rFonts w:ascii="Times New Roman" w:hAnsi="Times New Roman" w:cs="Times New Roman"/>
+                <w:sz w:val="26"/>
+                <w:szCs w:val="26"/>
+              </w:rPr>
+              <w:t>100%</w:t>
+            </w:r>
           </w:p>
         </w:tc>
         <w:tc>
@@ -8381,7 +8411,7 @@
                 <w:sz w:val="26"/>
                 <w:szCs w:val="26"/>
               </w:rPr>
-              <w:t>Hoàn thành</w:t>
+              <w:t>100%</w:t>
             </w:r>
           </w:p>
         </w:tc>
@@ -8524,7 +8554,7 @@
                 <w:sz w:val="26"/>
                 <w:szCs w:val="26"/>
               </w:rPr>
-              <w:t>Hoàn thành</w:t>
+              <w:t>100%</w:t>
             </w:r>
           </w:p>
         </w:tc>
@@ -8667,7 +8697,7 @@
                 <w:sz w:val="26"/>
                 <w:szCs w:val="26"/>
               </w:rPr>
-              <w:t>Hoàn thành</w:t>
+              <w:t>100%</w:t>
             </w:r>
           </w:p>
         </w:tc>
@@ -8810,7 +8840,7 @@
                 <w:sz w:val="26"/>
                 <w:szCs w:val="26"/>
               </w:rPr>
-              <w:t>Hoàn thành</w:t>
+              <w:t>100%</w:t>
             </w:r>
           </w:p>
         </w:tc>
@@ -8953,7 +8983,7 @@
                 <w:sz w:val="26"/>
                 <w:szCs w:val="26"/>
               </w:rPr>
-              <w:t>Hoàn thành</w:t>
+              <w:t>100%</w:t>
             </w:r>
           </w:p>
         </w:tc>
@@ -9096,7 +9126,7 @@
                 <w:sz w:val="26"/>
                 <w:szCs w:val="26"/>
               </w:rPr>
-              <w:t>Hoàn thành</w:t>
+              <w:t>100%</w:t>
             </w:r>
           </w:p>
         </w:tc>
@@ -9239,7 +9269,7 @@
                 <w:sz w:val="26"/>
                 <w:szCs w:val="26"/>
               </w:rPr>
-              <w:t>Hoàn thành</w:t>
+              <w:t>100%</w:t>
             </w:r>
           </w:p>
         </w:tc>
@@ -9382,7 +9412,7 @@
                 <w:sz w:val="26"/>
                 <w:szCs w:val="26"/>
               </w:rPr>
-              <w:t>Hoàn thành</w:t>
+              <w:t>100%</w:t>
             </w:r>
           </w:p>
         </w:tc>
@@ -9525,7 +9555,7 @@
                 <w:sz w:val="26"/>
                 <w:szCs w:val="26"/>
               </w:rPr>
-              <w:t>Hoàn thành</w:t>
+              <w:t>100%</w:t>
             </w:r>
           </w:p>
         </w:tc>
@@ -9668,7 +9698,7 @@
                 <w:sz w:val="26"/>
                 <w:szCs w:val="26"/>
               </w:rPr>
-              <w:t>Hoàn thành</w:t>
+              <w:t>100%</w:t>
             </w:r>
           </w:p>
         </w:tc>
@@ -9996,7 +10026,7 @@
                 <w:sz w:val="26"/>
                 <w:szCs w:val="26"/>
               </w:rPr>
-              <w:t>Đang thực hiện</w:t>
+              <w:t>100%</w:t>
             </w:r>
           </w:p>
         </w:tc>
@@ -10145,7 +10175,7 @@
                 <w:sz w:val="26"/>
                 <w:szCs w:val="26"/>
               </w:rPr>
-              <w:t>Đang thực hiện</w:t>
+              <w:t>100%</w:t>
             </w:r>
           </w:p>
         </w:tc>
@@ -10320,7 +10350,7 @@
                 <w:sz w:val="26"/>
                 <w:szCs w:val="26"/>
               </w:rPr>
-              <w:t>Đang thực hiện</w:t>
+              <w:t>100%</w:t>
             </w:r>
           </w:p>
         </w:tc>
@@ -10479,7 +10509,7 @@
                 <w:sz w:val="26"/>
                 <w:szCs w:val="26"/>
               </w:rPr>
-              <w:t>Đang thực hiện</w:t>
+              <w:t>100%</w:t>
             </w:r>
           </w:p>
         </w:tc>
@@ -10622,7 +10652,7 @@
                 <w:sz w:val="26"/>
                 <w:szCs w:val="26"/>
               </w:rPr>
-              <w:t>Đang thực hiện</w:t>
+              <w:t>100%</w:t>
             </w:r>
           </w:p>
         </w:tc>
@@ -10765,7 +10795,7 @@
                 <w:sz w:val="26"/>
                 <w:szCs w:val="26"/>
               </w:rPr>
-              <w:t>Đang thực hiện</w:t>
+              <w:t>100%</w:t>
             </w:r>
           </w:p>
         </w:tc>
@@ -10908,7 +10938,7 @@
                 <w:sz w:val="26"/>
                 <w:szCs w:val="26"/>
               </w:rPr>
-              <w:t>Đang thực hiện</w:t>
+              <w:t>100%</w:t>
             </w:r>
           </w:p>
         </w:tc>
@@ -11051,8 +11081,10 @@
                 <w:sz w:val="26"/>
                 <w:szCs w:val="26"/>
               </w:rPr>
-              <w:t>Đang thực hiện</w:t>
+              <w:t>100%</w:t>
             </w:r>
+            <w:bookmarkStart w:id="0" w:name="_GoBack"/>
+            <w:bookmarkEnd w:id="0"/>
           </w:p>
         </w:tc>
         <w:tc>

</xml_diff>